<commit_message>
Pickled a million models
</commit_message>
<xml_diff>
--- a/Presentation.docx
+++ b/Presentation.docx
@@ -3,48 +3,18 @@
 <w:document xmlns:wpc="http://schemas.microsoft.com/office/word/2010/wordprocessingCanvas" xmlns:cx="http://schemas.microsoft.com/office/drawing/2014/chartex" xmlns:cx1="http://schemas.microsoft.com/office/drawing/2015/9/8/chartex" xmlns:cx2="http://schemas.microsoft.com/office/drawing/2015/10/21/chartex" xmlns:cx3="http://schemas.microsoft.com/office/drawing/2016/5/9/chartex" xmlns:cx4="http://schemas.microsoft.com/office/drawing/2016/5/10/chartex" xmlns:cx5="http://schemas.microsoft.com/office/drawing/2016/5/11/chartex" xmlns:cx6="http://schemas.microsoft.com/office/drawing/2016/5/12/chartex" xmlns:cx7="http://schemas.microsoft.com/office/drawing/2016/5/13/chartex" xmlns:cx8="http://schemas.microsoft.com/office/drawing/2016/5/14/chartex" xmlns:mc="http://schemas.openxmlformats.org/markup-compatibility/2006" xmlns:aink="http://schemas.microsoft.com/office/drawing/2016/ink" xmlns:am3d="http://schemas.microsoft.com/office/drawing/2017/model3d" xmlns:o="urn:schemas-microsoft-com:office:office" xmlns:r="http://schemas.openxmlformats.org/officeDocument/2006/relationships" xmlns:m="http://schemas.openxmlformats.org/officeDocument/2006/math" xmlns:v="urn:schemas-microsoft-com:vml" xmlns:wp14="http://schemas.microsoft.com/office/word/2010/wordprocessingDrawing" xmlns:wp="http://schemas.openxmlformats.org/drawingml/2006/wordprocessingDrawing" xmlns:w10="urn:schemas-microsoft-com:office:word" xmlns:w="http://schemas.openxmlformats.org/wordprocessingml/2006/main" xmlns:w14="http://schemas.microsoft.com/office/word/2010/wordml" xmlns:w15="http://schemas.microsoft.com/office/word/2012/wordml" xmlns:w16cid="http://schemas.microsoft.com/office/word/2016/wordml/cid" xmlns:w16se="http://schemas.microsoft.com/office/word/2015/wordml/symex" xmlns:wpg="http://schemas.microsoft.com/office/word/2010/wordprocessingGroup" xmlns:wpi="http://schemas.microsoft.com/office/word/2010/wordprocessingInk" xmlns:wne="http://schemas.microsoft.com/office/word/2006/wordml" xmlns:wps="http://schemas.microsoft.com/office/word/2010/wordprocessingShape" mc:Ignorable="w14 w15 w16se w16cid wp14">
   <w:body>
     <w:p>
-      <w:pPr>
-        <w:rPr>
-          <w:rFonts w:ascii="Arial" w:hAnsi="Arial" w:cs="Arial"/>
-        </w:rPr>
-      </w:pPr>
-      <w:r>
-        <w:rPr>
-          <w:rFonts w:ascii="Arial" w:hAnsi="Arial" w:cs="Arial"/>
-        </w:rPr>
+      <w:r>
         <w:t>Presentation:</w:t>
       </w:r>
     </w:p>
     <w:p>
-      <w:pPr>
-        <w:rPr>
-          <w:rFonts w:ascii="Arial" w:hAnsi="Arial" w:cs="Arial"/>
-        </w:rPr>
-      </w:pPr>
-      <w:r>
-        <w:rPr>
-          <w:rFonts w:ascii="Arial" w:hAnsi="Arial" w:cs="Arial"/>
-        </w:rPr>
+      <w:r>
         <w:t>“On the Same Wavelength”</w:t>
       </w:r>
     </w:p>
-    <w:p>
-      <w:pPr>
-        <w:rPr>
-          <w:rFonts w:ascii="Arial" w:hAnsi="Arial" w:cs="Arial"/>
-        </w:rPr>
-      </w:pPr>
-    </w:p>
-    <w:p>
-      <w:pPr>
-        <w:rPr>
-          <w:rFonts w:ascii="Arial" w:hAnsi="Arial" w:cs="Arial"/>
-        </w:rPr>
-      </w:pPr>
-      <w:r>
-        <w:rPr>
-          <w:rFonts w:ascii="Arial" w:hAnsi="Arial" w:cs="Arial"/>
-        </w:rPr>
+    <w:p/>
+    <w:p>
+      <w:r>
         <w:t>About Me:</w:t>
       </w:r>
     </w:p>
@@ -53,19 +23,19 @@
         <w:pStyle w:val="ListParagraph"/>
         <w:numPr>
           <w:ilvl w:val="0"/>
-          <w:numId w:val="3"/>
+          <w:numId w:val="5"/>
         </w:numPr>
-        <w:rPr>
-          <w:rFonts w:ascii="Arial" w:eastAsia="Times New Roman" w:hAnsi="Arial" w:cs="Arial"/>
-          <w:shd w:val="clear" w:color="auto" w:fill="FFFFFF"/>
-        </w:rPr>
-      </w:pPr>
-      <w:r>
-        <w:rPr>
-          <w:rFonts w:ascii="Arial" w:eastAsia="Times New Roman" w:hAnsi="Arial" w:cs="Arial"/>
-          <w:shd w:val="clear" w:color="auto" w:fill="FFFFFF"/>
-        </w:rPr>
-        <w:t xml:space="preserve">former grantwriter turned data science student </w:t>
+      </w:pPr>
+      <w:r>
+        <w:t xml:space="preserve">former </w:t>
+      </w:r>
+      <w:proofErr w:type="spellStart"/>
+      <w:r>
+        <w:t>grantwriter</w:t>
+      </w:r>
+      <w:proofErr w:type="spellEnd"/>
+      <w:r>
+        <w:t xml:space="preserve"> turned data science student </w:t>
       </w:r>
     </w:p>
     <w:p>
@@ -73,18 +43,10 @@
         <w:pStyle w:val="ListParagraph"/>
         <w:numPr>
           <w:ilvl w:val="0"/>
-          <w:numId w:val="3"/>
+          <w:numId w:val="5"/>
         </w:numPr>
-        <w:rPr>
-          <w:rFonts w:ascii="Arial" w:eastAsia="Times New Roman" w:hAnsi="Arial" w:cs="Arial"/>
-          <w:shd w:val="clear" w:color="auto" w:fill="FFFFFF"/>
-        </w:rPr>
-      </w:pPr>
-      <w:r>
-        <w:rPr>
-          <w:rFonts w:ascii="Arial" w:eastAsia="Times New Roman" w:hAnsi="Arial" w:cs="Arial"/>
-          <w:shd w:val="clear" w:color="auto" w:fill="FFFFFF"/>
-        </w:rPr>
+      </w:pPr>
+      <w:r>
         <w:t>lifelong interest in how physical products move in an interconnected world</w:t>
       </w:r>
     </w:p>
@@ -93,26 +55,14 @@
         <w:pStyle w:val="ListParagraph"/>
         <w:numPr>
           <w:ilvl w:val="0"/>
-          <w:numId w:val="3"/>
+          <w:numId w:val="5"/>
         </w:numPr>
-        <w:rPr>
-          <w:rFonts w:ascii="Arial" w:eastAsia="Times New Roman" w:hAnsi="Arial" w:cs="Arial"/>
-          <w:shd w:val="clear" w:color="auto" w:fill="FFFFFF"/>
-        </w:rPr>
-      </w:pPr>
-      <w:r>
-        <w:rPr>
-          <w:rFonts w:ascii="Arial" w:eastAsia="Times New Roman" w:hAnsi="Arial" w:cs="Arial"/>
-          <w:shd w:val="clear" w:color="auto" w:fill="FFFFFF"/>
-        </w:rPr>
-        <w:t>b</w:t>
-      </w:r>
-      <w:r>
-        <w:rPr>
-          <w:rFonts w:ascii="Arial" w:eastAsia="Times New Roman" w:hAnsi="Arial" w:cs="Arial"/>
-          <w:shd w:val="clear" w:color="auto" w:fill="FFFFFF"/>
-        </w:rPr>
-        <w:t xml:space="preserve">efore the immersive data science program at Galvanize, </w:t>
+      </w:pPr>
+      <w:r>
+        <w:t>before the</w:t>
+      </w:r>
+      <w:r>
+        <w:t xml:space="preserve"> immersive data science program</w:t>
       </w:r>
     </w:p>
     <w:p>
@@ -120,41 +70,35 @@
         <w:pStyle w:val="ListParagraph"/>
         <w:numPr>
           <w:ilvl w:val="0"/>
-          <w:numId w:val="3"/>
+          <w:numId w:val="5"/>
         </w:numPr>
-        <w:rPr>
-          <w:rFonts w:ascii="Arial" w:eastAsia="Times New Roman" w:hAnsi="Arial" w:cs="Arial"/>
-        </w:rPr>
-      </w:pPr>
-      <w:r>
-        <w:rPr>
-          <w:rFonts w:ascii="Arial" w:eastAsia="Times New Roman" w:hAnsi="Arial" w:cs="Arial"/>
-          <w:shd w:val="clear" w:color="auto" w:fill="FFFFFF"/>
-        </w:rPr>
-        <w:t>completed a MicroMasters in supply chain analysis and modeling from MITx</w:t>
-      </w:r>
-    </w:p>
-    <w:p>
-      <w:pPr>
-        <w:rPr>
-          <w:rFonts w:ascii="Arial" w:hAnsi="Arial" w:cs="Arial"/>
-        </w:rPr>
-      </w:pPr>
-    </w:p>
-    <w:p>
-      <w:pPr>
-        <w:rPr>
-          <w:rFonts w:ascii="Arial" w:eastAsia="Times New Roman" w:hAnsi="Arial" w:cs="Arial"/>
-          <w:color w:val="000000"/>
-          <w:shd w:val="clear" w:color="auto" w:fill="FFFFFF"/>
-        </w:rPr>
-      </w:pPr>
-      <w:r>
-        <w:rPr>
-          <w:rFonts w:ascii="Arial" w:eastAsia="Times New Roman" w:hAnsi="Arial" w:cs="Arial"/>
-          <w:color w:val="000000"/>
-          <w:shd w:val="clear" w:color="auto" w:fill="FFFFFF"/>
-        </w:rPr>
+      </w:pPr>
+      <w:r>
+        <w:t xml:space="preserve">completed a </w:t>
+      </w:r>
+      <w:proofErr w:type="spellStart"/>
+      <w:r>
+        <w:t>MicroMasters</w:t>
+      </w:r>
+      <w:proofErr w:type="spellEnd"/>
+      <w:r>
+        <w:t xml:space="preserve"> </w:t>
+      </w:r>
+      <w:r>
+        <w:t>in supply chain analytics</w:t>
+      </w:r>
+      <w:r>
+        <w:t xml:space="preserve"> and modeling from </w:t>
+      </w:r>
+      <w:proofErr w:type="spellStart"/>
+      <w:r>
+        <w:t>MITx</w:t>
+      </w:r>
+      <w:proofErr w:type="spellEnd"/>
+    </w:p>
+    <w:p/>
+    <w:p>
+      <w:r>
         <w:t>My project:</w:t>
       </w:r>
     </w:p>
@@ -163,36 +107,16 @@
         <w:pStyle w:val="ListParagraph"/>
         <w:numPr>
           <w:ilvl w:val="0"/>
-          <w:numId w:val="1"/>
+          <w:numId w:val="4"/>
         </w:numPr>
-        <w:rPr>
-          <w:rFonts w:ascii="Arial" w:eastAsia="Times New Roman" w:hAnsi="Arial" w:cs="Arial"/>
-          <w:color w:val="000000"/>
-          <w:shd w:val="clear" w:color="auto" w:fill="FFFFFF"/>
-        </w:rPr>
-      </w:pPr>
-      <w:r>
-        <w:rPr>
-          <w:rFonts w:ascii="Arial" w:eastAsia="Times New Roman" w:hAnsi="Arial" w:cs="Arial"/>
-          <w:color w:val="000000"/>
-          <w:shd w:val="clear" w:color="auto" w:fill="FFFFFF"/>
-        </w:rPr>
+      </w:pPr>
+      <w:r>
         <w:t>u</w:t>
       </w:r>
       <w:r>
-        <w:rPr>
-          <w:rFonts w:ascii="Arial" w:eastAsia="Times New Roman" w:hAnsi="Arial" w:cs="Arial"/>
-          <w:color w:val="000000"/>
-          <w:shd w:val="clear" w:color="auto" w:fill="FFFFFF"/>
-        </w:rPr>
         <w:t>sed data from the American subsidiary of a European manufacturing company of high-end consumer products</w:t>
       </w:r>
       <w:r>
-        <w:rPr>
-          <w:rFonts w:ascii="Arial" w:eastAsia="Times New Roman" w:hAnsi="Arial" w:cs="Arial"/>
-          <w:color w:val="000000"/>
-          <w:shd w:val="clear" w:color="auto" w:fill="FFFFFF"/>
-        </w:rPr>
         <w:t xml:space="preserve"> (anonymous)</w:t>
       </w:r>
     </w:p>
@@ -201,28 +125,13 @@
         <w:pStyle w:val="ListParagraph"/>
         <w:numPr>
           <w:ilvl w:val="0"/>
-          <w:numId w:val="1"/>
+          <w:numId w:val="4"/>
         </w:numPr>
-        <w:rPr>
-          <w:rFonts w:ascii="Arial" w:eastAsia="Times New Roman" w:hAnsi="Arial" w:cs="Arial"/>
-          <w:color w:val="000000"/>
-          <w:shd w:val="clear" w:color="auto" w:fill="FFFFFF"/>
-        </w:rPr>
-      </w:pPr>
-      <w:r>
-        <w:rPr>
-          <w:rFonts w:ascii="Arial" w:eastAsia="Times New Roman" w:hAnsi="Arial" w:cs="Arial"/>
-          <w:color w:val="000000"/>
-          <w:shd w:val="clear" w:color="auto" w:fill="FFFFFF"/>
-        </w:rPr>
+      </w:pPr>
+      <w:r>
         <w:t>d</w:t>
       </w:r>
       <w:r>
-        <w:rPr>
-          <w:rFonts w:ascii="Arial" w:eastAsia="Times New Roman" w:hAnsi="Arial" w:cs="Arial"/>
-          <w:color w:val="000000"/>
-          <w:shd w:val="clear" w:color="auto" w:fill="FFFFFF"/>
-        </w:rPr>
         <w:t>emand highly seasonal – nearly half of all sales in the fourth quarter of the year.</w:t>
       </w:r>
     </w:p>
@@ -231,28 +140,13 @@
         <w:pStyle w:val="ListParagraph"/>
         <w:numPr>
           <w:ilvl w:val="0"/>
-          <w:numId w:val="1"/>
+          <w:numId w:val="4"/>
         </w:numPr>
-        <w:rPr>
-          <w:rFonts w:ascii="Arial" w:eastAsia="Times New Roman" w:hAnsi="Arial" w:cs="Arial"/>
-          <w:color w:val="000000"/>
-          <w:shd w:val="clear" w:color="auto" w:fill="FFFFFF"/>
-        </w:rPr>
-      </w:pPr>
-      <w:r>
-        <w:rPr>
-          <w:rFonts w:ascii="Arial" w:eastAsia="Times New Roman" w:hAnsi="Arial" w:cs="Arial"/>
-          <w:color w:val="000000"/>
-          <w:shd w:val="clear" w:color="auto" w:fill="FFFFFF"/>
-        </w:rPr>
+      </w:pPr>
+      <w:r>
         <w:t>forecasting</w:t>
       </w:r>
       <w:r>
-        <w:rPr>
-          <w:rFonts w:ascii="Arial" w:eastAsia="Times New Roman" w:hAnsi="Arial" w:cs="Arial"/>
-          <w:color w:val="000000"/>
-          <w:shd w:val="clear" w:color="auto" w:fill="FFFFFF"/>
-        </w:rPr>
         <w:t xml:space="preserve"> is done on a yearly basis since </w:t>
       </w:r>
     </w:p>
@@ -261,20 +155,10 @@
         <w:pStyle w:val="ListParagraph"/>
         <w:numPr>
           <w:ilvl w:val="0"/>
-          <w:numId w:val="1"/>
+          <w:numId w:val="4"/>
         </w:numPr>
-        <w:rPr>
-          <w:rFonts w:ascii="Arial" w:eastAsia="Times New Roman" w:hAnsi="Arial" w:cs="Arial"/>
-          <w:color w:val="000000"/>
-          <w:shd w:val="clear" w:color="auto" w:fill="FFFFFF"/>
-        </w:rPr>
-      </w:pPr>
-      <w:r>
-        <w:rPr>
-          <w:rFonts w:ascii="Arial" w:eastAsia="Times New Roman" w:hAnsi="Arial" w:cs="Arial"/>
-          <w:color w:val="000000"/>
-          <w:shd w:val="clear" w:color="auto" w:fill="FFFFFF"/>
-        </w:rPr>
+      </w:pPr>
+      <w:r>
         <w:t xml:space="preserve">long lead times (nearly 4 months) </w:t>
       </w:r>
     </w:p>
@@ -283,183 +167,75 @@
         <w:pStyle w:val="ListParagraph"/>
         <w:numPr>
           <w:ilvl w:val="0"/>
-          <w:numId w:val="1"/>
+          <w:numId w:val="4"/>
         </w:numPr>
-        <w:rPr>
-          <w:rFonts w:ascii="Arial" w:eastAsia="Times New Roman" w:hAnsi="Arial" w:cs="Arial"/>
-        </w:rPr>
-      </w:pPr>
-      <w:r>
-        <w:rPr>
-          <w:rFonts w:ascii="Arial" w:eastAsia="Times New Roman" w:hAnsi="Arial" w:cs="Arial"/>
-          <w:color w:val="000000"/>
-          <w:shd w:val="clear" w:color="auto" w:fill="FFFFFF"/>
-        </w:rPr>
+      </w:pPr>
+      <w:r>
         <w:t>little wiggle room to adjust to peak season market changes</w:t>
       </w:r>
     </w:p>
     <w:p>
       <w:pPr>
+        <w:pStyle w:val="ListParagraph"/>
         <w:numPr>
           <w:ilvl w:val="0"/>
-          <w:numId w:val="1"/>
+          <w:numId w:val="4"/>
         </w:numPr>
-        <w:shd w:val="clear" w:color="auto" w:fill="FFFFFF"/>
-        <w:spacing w:before="100" w:beforeAutospacing="1" w:after="100" w:afterAutospacing="1"/>
-        <w:rPr>
-          <w:rFonts w:ascii="Arial" w:eastAsia="Times New Roman" w:hAnsi="Arial" w:cs="Arial"/>
-          <w:color w:val="000000"/>
-        </w:rPr>
-      </w:pPr>
-      <w:r>
-        <w:rPr>
-          <w:rFonts w:ascii="Arial" w:eastAsia="Times New Roman" w:hAnsi="Arial" w:cs="Arial"/>
-          <w:color w:val="000000"/>
-        </w:rPr>
+      </w:pPr>
+      <w:r>
         <w:t>c</w:t>
       </w:r>
       <w:r>
-        <w:rPr>
-          <w:rFonts w:ascii="Arial" w:eastAsia="Times New Roman" w:hAnsi="Arial" w:cs="Arial"/>
-          <w:color w:val="000000"/>
-        </w:rPr>
-        <w:t xml:space="preserve">ompared </w:t>
-      </w:r>
-      <w:r>
-        <w:rPr>
-          <w:rFonts w:ascii="Arial" w:eastAsia="Times New Roman" w:hAnsi="Arial" w:cs="Arial"/>
-          <w:color w:val="000000"/>
-        </w:rPr>
-        <w:t>3</w:t>
-      </w:r>
-      <w:r>
-        <w:rPr>
-          <w:rFonts w:ascii="Arial" w:eastAsia="Times New Roman" w:hAnsi="Arial" w:cs="Arial"/>
-          <w:color w:val="000000"/>
-        </w:rPr>
-        <w:t xml:space="preserve"> methods for forecasting for seasonal demand: Box Jenkins, Holt Winters, and </w:t>
-      </w:r>
-      <w:r>
-        <w:rPr>
-          <w:rFonts w:ascii="Arial" w:eastAsia="Times New Roman" w:hAnsi="Arial" w:cs="Arial"/>
-          <w:color w:val="000000"/>
-        </w:rPr>
-        <w:t xml:space="preserve">the modestly named </w:t>
-      </w:r>
-      <w:r>
-        <w:rPr>
-          <w:rFonts w:ascii="Arial" w:eastAsia="Times New Roman" w:hAnsi="Arial" w:cs="Arial"/>
-          <w:color w:val="000000"/>
-        </w:rPr>
-        <w:t>Faceboo</w:t>
-      </w:r>
-      <w:r>
-        <w:rPr>
-          <w:rFonts w:ascii="Arial" w:eastAsia="Times New Roman" w:hAnsi="Arial" w:cs="Arial"/>
-          <w:color w:val="000000"/>
-        </w:rPr>
+        <w:t>ompared 3 methods for forecasting for seasonal demand: Box Jenkins, Holt Winters, and the modestly named Faceboo</w:t>
+      </w:r>
+      <w:r>
         <w:t>k prophet</w:t>
       </w:r>
     </w:p>
     <w:p>
       <w:pPr>
+        <w:pStyle w:val="ListParagraph"/>
         <w:numPr>
           <w:ilvl w:val="0"/>
-          <w:numId w:val="1"/>
+          <w:numId w:val="4"/>
         </w:numPr>
-        <w:shd w:val="clear" w:color="auto" w:fill="FFFFFF"/>
-        <w:spacing w:before="100" w:beforeAutospacing="1" w:after="100" w:afterAutospacing="1"/>
-        <w:rPr>
-          <w:rFonts w:ascii="Arial" w:eastAsia="Times New Roman" w:hAnsi="Arial" w:cs="Arial"/>
-          <w:color w:val="000000"/>
-        </w:rPr>
-      </w:pPr>
-      <w:r>
-        <w:rPr>
-          <w:rFonts w:ascii="Arial" w:eastAsia="Times New Roman" w:hAnsi="Arial" w:cs="Arial"/>
-          <w:color w:val="000000"/>
-        </w:rPr>
+      </w:pPr>
+      <w:r>
         <w:t>a</w:t>
       </w:r>
       <w:r>
-        <w:rPr>
-          <w:rFonts w:ascii="Arial" w:eastAsia="Times New Roman" w:hAnsi="Arial" w:cs="Arial"/>
-          <w:color w:val="000000"/>
-        </w:rPr>
-        <w:t xml:space="preserve">ccuracy of forecasts </w:t>
-      </w:r>
-      <w:r>
-        <w:rPr>
-          <w:rFonts w:ascii="Arial" w:eastAsia="Times New Roman" w:hAnsi="Arial" w:cs="Arial"/>
-          <w:color w:val="000000"/>
-        </w:rPr>
-        <w:t xml:space="preserve">highly dependent on the </w:t>
-      </w:r>
-      <w:r>
-        <w:rPr>
-          <w:rFonts w:ascii="Arial" w:eastAsia="Times New Roman" w:hAnsi="Arial" w:cs="Arial"/>
-          <w:color w:val="000000"/>
-        </w:rPr>
-        <w:t>underlying distribution of data</w:t>
-      </w:r>
-    </w:p>
-    <w:p>
-      <w:pPr>
+        <w:t>ccuracy of forecasts highly dependent on the underlying distribution of data</w:t>
+      </w:r>
+    </w:p>
+    <w:p>
+      <w:pPr>
+        <w:pStyle w:val="ListParagraph"/>
         <w:numPr>
           <w:ilvl w:val="0"/>
-          <w:numId w:val="1"/>
+          <w:numId w:val="4"/>
         </w:numPr>
-        <w:shd w:val="clear" w:color="auto" w:fill="FFFFFF"/>
-        <w:spacing w:before="100" w:beforeAutospacing="1" w:after="100" w:afterAutospacing="1"/>
-        <w:rPr>
-          <w:rFonts w:ascii="Arial" w:eastAsia="Times New Roman" w:hAnsi="Arial" w:cs="Arial"/>
-          <w:color w:val="000000"/>
-        </w:rPr>
-      </w:pPr>
-      <w:r>
-        <w:rPr>
-          <w:rFonts w:ascii="Arial" w:eastAsia="Times New Roman" w:hAnsi="Arial" w:cs="Arial"/>
-          <w:color w:val="000000"/>
-        </w:rPr>
+      </w:pPr>
+      <w:r>
         <w:t>i</w:t>
       </w:r>
       <w:r>
-        <w:rPr>
-          <w:rFonts w:ascii="Arial" w:eastAsia="Times New Roman" w:hAnsi="Arial" w:cs="Arial"/>
-          <w:color w:val="000000"/>
-        </w:rPr>
         <w:t>dentified clusters of like products that move similarly in time using k-means clustering with dynamic tim</w:t>
       </w:r>
       <w:r>
-        <w:rPr>
-          <w:rFonts w:ascii="Arial" w:eastAsia="Times New Roman" w:hAnsi="Arial" w:cs="Arial"/>
-          <w:color w:val="000000"/>
-        </w:rPr>
         <w:t>e warping as a distance measure</w:t>
       </w:r>
     </w:p>
     <w:p>
       <w:pPr>
+        <w:pStyle w:val="ListParagraph"/>
         <w:numPr>
           <w:ilvl w:val="0"/>
-          <w:numId w:val="1"/>
+          <w:numId w:val="4"/>
         </w:numPr>
-        <w:shd w:val="clear" w:color="auto" w:fill="FFFFFF"/>
-        <w:spacing w:before="100" w:beforeAutospacing="1" w:after="100" w:afterAutospacing="1"/>
-        <w:rPr>
-          <w:rFonts w:ascii="Arial" w:eastAsia="Times New Roman" w:hAnsi="Arial" w:cs="Arial"/>
-          <w:color w:val="000000"/>
-        </w:rPr>
-      </w:pPr>
-      <w:r>
-        <w:rPr>
-          <w:rFonts w:ascii="Arial" w:eastAsia="Times New Roman" w:hAnsi="Arial" w:cs="Arial"/>
-          <w:color w:val="000000"/>
-        </w:rPr>
+      </w:pPr>
+      <w:r>
         <w:t xml:space="preserve">come by </w:t>
       </w:r>
-      <w:bookmarkStart w:id="0" w:name="_GoBack"/>
-      <w:bookmarkEnd w:id="0"/>
     </w:p>
     <w:p>
       <w:pPr>
@@ -468,6 +244,109 @@
         </w:rPr>
       </w:pPr>
     </w:p>
+    <w:p>
+      <w:r>
+        <w:t>On the Same Wavelength: Clustering Product Demand with Dynamic Time Warping</w:t>
+      </w:r>
+    </w:p>
+    <w:p/>
+    <w:p>
+      <w:pPr>
+        <w:pStyle w:val="ListParagraph"/>
+        <w:numPr>
+          <w:ilvl w:val="0"/>
+          <w:numId w:val="6"/>
+        </w:numPr>
+      </w:pPr>
+      <w:r>
+        <w:t xml:space="preserve">Goal: </w:t>
+      </w:r>
+      <w:r>
+        <w:t>Improve forecasts</w:t>
+      </w:r>
+      <w:r>
+        <w:t xml:space="preserve"> for 1,833 products with seasonal demand</w:t>
+      </w:r>
+    </w:p>
+    <w:p>
+      <w:pPr>
+        <w:pStyle w:val="ListParagraph"/>
+        <w:numPr>
+          <w:ilvl w:val="0"/>
+          <w:numId w:val="6"/>
+        </w:numPr>
+      </w:pPr>
+      <w:r>
+        <w:t xml:space="preserve">Data: Came </w:t>
+      </w:r>
+      <w:r>
+        <w:t xml:space="preserve">from the American subsidiary of a European manufacturing company of high-end </w:t>
+      </w:r>
+      <w:r>
+        <w:t>kitchen</w:t>
+      </w:r>
+      <w:r>
+        <w:t xml:space="preserve"> products (</w:t>
+      </w:r>
+      <w:r>
+        <w:t xml:space="preserve">company wishes to remain </w:t>
+      </w:r>
+      <w:r>
+        <w:t>anonymous)</w:t>
+      </w:r>
+    </w:p>
+    <w:p>
+      <w:pPr>
+        <w:pStyle w:val="ListParagraph"/>
+        <w:numPr>
+          <w:ilvl w:val="0"/>
+          <w:numId w:val="6"/>
+        </w:numPr>
+      </w:pPr>
+      <w:r>
+        <w:t>Compared 3 forecasting models: Box-Jenkins, Holt-Winters, FB Prophet</w:t>
+      </w:r>
+    </w:p>
+    <w:p>
+      <w:pPr>
+        <w:pStyle w:val="ListParagraph"/>
+        <w:numPr>
+          <w:ilvl w:val="0"/>
+          <w:numId w:val="6"/>
+        </w:numPr>
+      </w:pPr>
+      <w:r>
+        <w:t xml:space="preserve">Solution: </w:t>
+      </w:r>
+      <w:r>
+        <w:t>Segmented products using k-means clustering with dynamic time warping as a distance measure</w:t>
+      </w:r>
+    </w:p>
+    <w:p/>
+    <w:p>
+      <w:bookmarkStart w:id="0" w:name="_GoBack"/>
+      <w:bookmarkEnd w:id="0"/>
+      <w:r>
+        <w:t>Questions:</w:t>
+      </w:r>
+    </w:p>
+    <w:p>
+      <w:r>
+        <w:t>1. “How will you measure the success of the person in this position?”</w:t>
+      </w:r>
+    </w:p>
+    <w:p>
+      <w:r>
+        <w:t>2. “What are some of the challenges you expect the person in this position to face?”</w:t>
+      </w:r>
+    </w:p>
+    <w:p>
+      <w:r>
+        <w:t>3. “Thinking back to people you’ve seen do this work previously, what differentiated the ones who were good from the ones who were really great at it?”</w:t>
+      </w:r>
+    </w:p>
+    <w:p/>
+    <w:p/>
     <w:p>
       <w:pPr>
         <w:rPr>
@@ -488,6 +367,345 @@
 <file path=word/numbering.xml><?xml version="1.0" encoding="utf-8"?>
 <w:numbering xmlns:wpc="http://schemas.microsoft.com/office/word/2010/wordprocessingCanvas" xmlns:cx="http://schemas.microsoft.com/office/drawing/2014/chartex" xmlns:cx1="http://schemas.microsoft.com/office/drawing/2015/9/8/chartex" xmlns:cx2="http://schemas.microsoft.com/office/drawing/2015/10/21/chartex" xmlns:cx3="http://schemas.microsoft.com/office/drawing/2016/5/9/chartex" xmlns:cx4="http://schemas.microsoft.com/office/drawing/2016/5/10/chartex" xmlns:cx5="http://schemas.microsoft.com/office/drawing/2016/5/11/chartex" xmlns:cx6="http://schemas.microsoft.com/office/drawing/2016/5/12/chartex" xmlns:cx7="http://schemas.microsoft.com/office/drawing/2016/5/13/chartex" xmlns:cx8="http://schemas.microsoft.com/office/drawing/2016/5/14/chartex" xmlns:mc="http://schemas.openxmlformats.org/markup-compatibility/2006" xmlns:aink="http://schemas.microsoft.com/office/drawing/2016/ink" xmlns:am3d="http://schemas.microsoft.com/office/drawing/2017/model3d" xmlns:o="urn:schemas-microsoft-com:office:office" xmlns:r="http://schemas.openxmlformats.org/officeDocument/2006/relationships" xmlns:m="http://schemas.openxmlformats.org/officeDocument/2006/math" xmlns:v="urn:schemas-microsoft-com:vml" xmlns:wp14="http://schemas.microsoft.com/office/word/2010/wordprocessingDrawing" xmlns:wp="http://schemas.openxmlformats.org/drawingml/2006/wordprocessingDrawing" xmlns:w10="urn:schemas-microsoft-com:office:word" xmlns:w="http://schemas.openxmlformats.org/wordprocessingml/2006/main" xmlns:w14="http://schemas.microsoft.com/office/word/2010/wordml" xmlns:w15="http://schemas.microsoft.com/office/word/2012/wordml" xmlns:w16cid="http://schemas.microsoft.com/office/word/2016/wordml/cid" xmlns:w16se="http://schemas.microsoft.com/office/word/2015/wordml/symex" xmlns:wpg="http://schemas.microsoft.com/office/word/2010/wordprocessingGroup" xmlns:wpi="http://schemas.microsoft.com/office/word/2010/wordprocessingInk" xmlns:wne="http://schemas.microsoft.com/office/word/2006/wordml" xmlns:wps="http://schemas.microsoft.com/office/word/2010/wordprocessingShape" mc:Ignorable="w14 w15 w16se w16cid wp14">
   <w:abstractNum w:abstractNumId="0" w15:restartNumberingAfterBreak="0">
+    <w:nsid w:val="21B43EE7"/>
+    <w:multiLevelType w:val="hybridMultilevel"/>
+    <w:tmpl w:val="AAB6BD88"/>
+    <w:lvl w:ilvl="0" w:tplc="04090001">
+      <w:start w:val="1"/>
+      <w:numFmt w:val="bullet"/>
+      <w:lvlText w:val=""/>
+      <w:lvlJc w:val="left"/>
+      <w:pPr>
+        <w:ind w:left="360" w:hanging="360"/>
+      </w:pPr>
+      <w:rPr>
+        <w:rFonts w:ascii="Symbol" w:hAnsi="Symbol" w:hint="default"/>
+      </w:rPr>
+    </w:lvl>
+    <w:lvl w:ilvl="1" w:tplc="04090003" w:tentative="1">
+      <w:start w:val="1"/>
+      <w:numFmt w:val="bullet"/>
+      <w:lvlText w:val="o"/>
+      <w:lvlJc w:val="left"/>
+      <w:pPr>
+        <w:ind w:left="1080" w:hanging="360"/>
+      </w:pPr>
+      <w:rPr>
+        <w:rFonts w:ascii="Courier New" w:hAnsi="Courier New" w:cs="Courier New" w:hint="default"/>
+      </w:rPr>
+    </w:lvl>
+    <w:lvl w:ilvl="2" w:tplc="04090005" w:tentative="1">
+      <w:start w:val="1"/>
+      <w:numFmt w:val="bullet"/>
+      <w:lvlText w:val=""/>
+      <w:lvlJc w:val="left"/>
+      <w:pPr>
+        <w:ind w:left="1800" w:hanging="360"/>
+      </w:pPr>
+      <w:rPr>
+        <w:rFonts w:ascii="Wingdings" w:hAnsi="Wingdings" w:hint="default"/>
+      </w:rPr>
+    </w:lvl>
+    <w:lvl w:ilvl="3" w:tplc="04090001" w:tentative="1">
+      <w:start w:val="1"/>
+      <w:numFmt w:val="bullet"/>
+      <w:lvlText w:val=""/>
+      <w:lvlJc w:val="left"/>
+      <w:pPr>
+        <w:ind w:left="2520" w:hanging="360"/>
+      </w:pPr>
+      <w:rPr>
+        <w:rFonts w:ascii="Symbol" w:hAnsi="Symbol" w:hint="default"/>
+      </w:rPr>
+    </w:lvl>
+    <w:lvl w:ilvl="4" w:tplc="04090003" w:tentative="1">
+      <w:start w:val="1"/>
+      <w:numFmt w:val="bullet"/>
+      <w:lvlText w:val="o"/>
+      <w:lvlJc w:val="left"/>
+      <w:pPr>
+        <w:ind w:left="3240" w:hanging="360"/>
+      </w:pPr>
+      <w:rPr>
+        <w:rFonts w:ascii="Courier New" w:hAnsi="Courier New" w:cs="Courier New" w:hint="default"/>
+      </w:rPr>
+    </w:lvl>
+    <w:lvl w:ilvl="5" w:tplc="04090005" w:tentative="1">
+      <w:start w:val="1"/>
+      <w:numFmt w:val="bullet"/>
+      <w:lvlText w:val=""/>
+      <w:lvlJc w:val="left"/>
+      <w:pPr>
+        <w:ind w:left="3960" w:hanging="360"/>
+      </w:pPr>
+      <w:rPr>
+        <w:rFonts w:ascii="Wingdings" w:hAnsi="Wingdings" w:hint="default"/>
+      </w:rPr>
+    </w:lvl>
+    <w:lvl w:ilvl="6" w:tplc="04090001" w:tentative="1">
+      <w:start w:val="1"/>
+      <w:numFmt w:val="bullet"/>
+      <w:lvlText w:val=""/>
+      <w:lvlJc w:val="left"/>
+      <w:pPr>
+        <w:ind w:left="4680" w:hanging="360"/>
+      </w:pPr>
+      <w:rPr>
+        <w:rFonts w:ascii="Symbol" w:hAnsi="Symbol" w:hint="default"/>
+      </w:rPr>
+    </w:lvl>
+    <w:lvl w:ilvl="7" w:tplc="04090003" w:tentative="1">
+      <w:start w:val="1"/>
+      <w:numFmt w:val="bullet"/>
+      <w:lvlText w:val="o"/>
+      <w:lvlJc w:val="left"/>
+      <w:pPr>
+        <w:ind w:left="5400" w:hanging="360"/>
+      </w:pPr>
+      <w:rPr>
+        <w:rFonts w:ascii="Courier New" w:hAnsi="Courier New" w:cs="Courier New" w:hint="default"/>
+      </w:rPr>
+    </w:lvl>
+    <w:lvl w:ilvl="8" w:tplc="04090005" w:tentative="1">
+      <w:start w:val="1"/>
+      <w:numFmt w:val="bullet"/>
+      <w:lvlText w:val=""/>
+      <w:lvlJc w:val="left"/>
+      <w:pPr>
+        <w:ind w:left="6120" w:hanging="360"/>
+      </w:pPr>
+      <w:rPr>
+        <w:rFonts w:ascii="Wingdings" w:hAnsi="Wingdings" w:hint="default"/>
+      </w:rPr>
+    </w:lvl>
+  </w:abstractNum>
+  <w:abstractNum w:abstractNumId="1" w15:restartNumberingAfterBreak="0">
+    <w:nsid w:val="28032DEC"/>
+    <w:multiLevelType w:val="hybridMultilevel"/>
+    <w:tmpl w:val="FF2E194C"/>
+    <w:lvl w:ilvl="0" w:tplc="04090001">
+      <w:start w:val="1"/>
+      <w:numFmt w:val="bullet"/>
+      <w:lvlText w:val=""/>
+      <w:lvlJc w:val="left"/>
+      <w:pPr>
+        <w:ind w:left="360" w:hanging="360"/>
+      </w:pPr>
+      <w:rPr>
+        <w:rFonts w:ascii="Symbol" w:hAnsi="Symbol" w:hint="default"/>
+      </w:rPr>
+    </w:lvl>
+    <w:lvl w:ilvl="1" w:tplc="04090003" w:tentative="1">
+      <w:start w:val="1"/>
+      <w:numFmt w:val="bullet"/>
+      <w:lvlText w:val="o"/>
+      <w:lvlJc w:val="left"/>
+      <w:pPr>
+        <w:ind w:left="1080" w:hanging="360"/>
+      </w:pPr>
+      <w:rPr>
+        <w:rFonts w:ascii="Courier New" w:hAnsi="Courier New" w:cs="Courier New" w:hint="default"/>
+      </w:rPr>
+    </w:lvl>
+    <w:lvl w:ilvl="2" w:tplc="04090005" w:tentative="1">
+      <w:start w:val="1"/>
+      <w:numFmt w:val="bullet"/>
+      <w:lvlText w:val=""/>
+      <w:lvlJc w:val="left"/>
+      <w:pPr>
+        <w:ind w:left="1800" w:hanging="360"/>
+      </w:pPr>
+      <w:rPr>
+        <w:rFonts w:ascii="Wingdings" w:hAnsi="Wingdings" w:hint="default"/>
+      </w:rPr>
+    </w:lvl>
+    <w:lvl w:ilvl="3" w:tplc="04090001" w:tentative="1">
+      <w:start w:val="1"/>
+      <w:numFmt w:val="bullet"/>
+      <w:lvlText w:val=""/>
+      <w:lvlJc w:val="left"/>
+      <w:pPr>
+        <w:ind w:left="2520" w:hanging="360"/>
+      </w:pPr>
+      <w:rPr>
+        <w:rFonts w:ascii="Symbol" w:hAnsi="Symbol" w:hint="default"/>
+      </w:rPr>
+    </w:lvl>
+    <w:lvl w:ilvl="4" w:tplc="04090003" w:tentative="1">
+      <w:start w:val="1"/>
+      <w:numFmt w:val="bullet"/>
+      <w:lvlText w:val="o"/>
+      <w:lvlJc w:val="left"/>
+      <w:pPr>
+        <w:ind w:left="3240" w:hanging="360"/>
+      </w:pPr>
+      <w:rPr>
+        <w:rFonts w:ascii="Courier New" w:hAnsi="Courier New" w:cs="Courier New" w:hint="default"/>
+      </w:rPr>
+    </w:lvl>
+    <w:lvl w:ilvl="5" w:tplc="04090005" w:tentative="1">
+      <w:start w:val="1"/>
+      <w:numFmt w:val="bullet"/>
+      <w:lvlText w:val=""/>
+      <w:lvlJc w:val="left"/>
+      <w:pPr>
+        <w:ind w:left="3960" w:hanging="360"/>
+      </w:pPr>
+      <w:rPr>
+        <w:rFonts w:ascii="Wingdings" w:hAnsi="Wingdings" w:hint="default"/>
+      </w:rPr>
+    </w:lvl>
+    <w:lvl w:ilvl="6" w:tplc="04090001" w:tentative="1">
+      <w:start w:val="1"/>
+      <w:numFmt w:val="bullet"/>
+      <w:lvlText w:val=""/>
+      <w:lvlJc w:val="left"/>
+      <w:pPr>
+        <w:ind w:left="4680" w:hanging="360"/>
+      </w:pPr>
+      <w:rPr>
+        <w:rFonts w:ascii="Symbol" w:hAnsi="Symbol" w:hint="default"/>
+      </w:rPr>
+    </w:lvl>
+    <w:lvl w:ilvl="7" w:tplc="04090003" w:tentative="1">
+      <w:start w:val="1"/>
+      <w:numFmt w:val="bullet"/>
+      <w:lvlText w:val="o"/>
+      <w:lvlJc w:val="left"/>
+      <w:pPr>
+        <w:ind w:left="5400" w:hanging="360"/>
+      </w:pPr>
+      <w:rPr>
+        <w:rFonts w:ascii="Courier New" w:hAnsi="Courier New" w:cs="Courier New" w:hint="default"/>
+      </w:rPr>
+    </w:lvl>
+    <w:lvl w:ilvl="8" w:tplc="04090005" w:tentative="1">
+      <w:start w:val="1"/>
+      <w:numFmt w:val="bullet"/>
+      <w:lvlText w:val=""/>
+      <w:lvlJc w:val="left"/>
+      <w:pPr>
+        <w:ind w:left="6120" w:hanging="360"/>
+      </w:pPr>
+      <w:rPr>
+        <w:rFonts w:ascii="Wingdings" w:hAnsi="Wingdings" w:hint="default"/>
+      </w:rPr>
+    </w:lvl>
+  </w:abstractNum>
+  <w:abstractNum w:abstractNumId="2" w15:restartNumberingAfterBreak="0">
+    <w:nsid w:val="2C38107E"/>
+    <w:multiLevelType w:val="hybridMultilevel"/>
+    <w:tmpl w:val="C158FF46"/>
+    <w:lvl w:ilvl="0" w:tplc="04090001">
+      <w:start w:val="1"/>
+      <w:numFmt w:val="bullet"/>
+      <w:lvlText w:val=""/>
+      <w:lvlJc w:val="left"/>
+      <w:pPr>
+        <w:ind w:left="360" w:hanging="360"/>
+      </w:pPr>
+      <w:rPr>
+        <w:rFonts w:ascii="Symbol" w:hAnsi="Symbol" w:hint="default"/>
+      </w:rPr>
+    </w:lvl>
+    <w:lvl w:ilvl="1" w:tplc="04090003" w:tentative="1">
+      <w:start w:val="1"/>
+      <w:numFmt w:val="bullet"/>
+      <w:lvlText w:val="o"/>
+      <w:lvlJc w:val="left"/>
+      <w:pPr>
+        <w:ind w:left="1080" w:hanging="360"/>
+      </w:pPr>
+      <w:rPr>
+        <w:rFonts w:ascii="Courier New" w:hAnsi="Courier New" w:cs="Courier New" w:hint="default"/>
+      </w:rPr>
+    </w:lvl>
+    <w:lvl w:ilvl="2" w:tplc="04090005" w:tentative="1">
+      <w:start w:val="1"/>
+      <w:numFmt w:val="bullet"/>
+      <w:lvlText w:val=""/>
+      <w:lvlJc w:val="left"/>
+      <w:pPr>
+        <w:ind w:left="1800" w:hanging="360"/>
+      </w:pPr>
+      <w:rPr>
+        <w:rFonts w:ascii="Wingdings" w:hAnsi="Wingdings" w:hint="default"/>
+      </w:rPr>
+    </w:lvl>
+    <w:lvl w:ilvl="3" w:tplc="04090001" w:tentative="1">
+      <w:start w:val="1"/>
+      <w:numFmt w:val="bullet"/>
+      <w:lvlText w:val=""/>
+      <w:lvlJc w:val="left"/>
+      <w:pPr>
+        <w:ind w:left="2520" w:hanging="360"/>
+      </w:pPr>
+      <w:rPr>
+        <w:rFonts w:ascii="Symbol" w:hAnsi="Symbol" w:hint="default"/>
+      </w:rPr>
+    </w:lvl>
+    <w:lvl w:ilvl="4" w:tplc="04090003" w:tentative="1">
+      <w:start w:val="1"/>
+      <w:numFmt w:val="bullet"/>
+      <w:lvlText w:val="o"/>
+      <w:lvlJc w:val="left"/>
+      <w:pPr>
+        <w:ind w:left="3240" w:hanging="360"/>
+      </w:pPr>
+      <w:rPr>
+        <w:rFonts w:ascii="Courier New" w:hAnsi="Courier New" w:cs="Courier New" w:hint="default"/>
+      </w:rPr>
+    </w:lvl>
+    <w:lvl w:ilvl="5" w:tplc="04090005" w:tentative="1">
+      <w:start w:val="1"/>
+      <w:numFmt w:val="bullet"/>
+      <w:lvlText w:val=""/>
+      <w:lvlJc w:val="left"/>
+      <w:pPr>
+        <w:ind w:left="3960" w:hanging="360"/>
+      </w:pPr>
+      <w:rPr>
+        <w:rFonts w:ascii="Wingdings" w:hAnsi="Wingdings" w:hint="default"/>
+      </w:rPr>
+    </w:lvl>
+    <w:lvl w:ilvl="6" w:tplc="04090001" w:tentative="1">
+      <w:start w:val="1"/>
+      <w:numFmt w:val="bullet"/>
+      <w:lvlText w:val=""/>
+      <w:lvlJc w:val="left"/>
+      <w:pPr>
+        <w:ind w:left="4680" w:hanging="360"/>
+      </w:pPr>
+      <w:rPr>
+        <w:rFonts w:ascii="Symbol" w:hAnsi="Symbol" w:hint="default"/>
+      </w:rPr>
+    </w:lvl>
+    <w:lvl w:ilvl="7" w:tplc="04090003" w:tentative="1">
+      <w:start w:val="1"/>
+      <w:numFmt w:val="bullet"/>
+      <w:lvlText w:val="o"/>
+      <w:lvlJc w:val="left"/>
+      <w:pPr>
+        <w:ind w:left="5400" w:hanging="360"/>
+      </w:pPr>
+      <w:rPr>
+        <w:rFonts w:ascii="Courier New" w:hAnsi="Courier New" w:cs="Courier New" w:hint="default"/>
+      </w:rPr>
+    </w:lvl>
+    <w:lvl w:ilvl="8" w:tplc="04090005" w:tentative="1">
+      <w:start w:val="1"/>
+      <w:numFmt w:val="bullet"/>
+      <w:lvlText w:val=""/>
+      <w:lvlJc w:val="left"/>
+      <w:pPr>
+        <w:ind w:left="6120" w:hanging="360"/>
+      </w:pPr>
+      <w:rPr>
+        <w:rFonts w:ascii="Wingdings" w:hAnsi="Wingdings" w:hint="default"/>
+      </w:rPr>
+    </w:lvl>
+  </w:abstractNum>
+  <w:abstractNum w:abstractNumId="3" w15:restartNumberingAfterBreak="0">
     <w:nsid w:val="35483BE3"/>
     <w:multiLevelType w:val="hybridMultilevel"/>
     <w:tmpl w:val="6B54D7EA"/>
@@ -600,7 +818,7 @@
       </w:rPr>
     </w:lvl>
   </w:abstractNum>
-  <w:abstractNum w:abstractNumId="1" w15:restartNumberingAfterBreak="0">
+  <w:abstractNum w:abstractNumId="4" w15:restartNumberingAfterBreak="0">
     <w:nsid w:val="52763250"/>
     <w:multiLevelType w:val="multilevel"/>
     <w:tmpl w:val="C3BC8CFC"/>
@@ -749,7 +967,7 @@
       </w:rPr>
     </w:lvl>
   </w:abstractNum>
-  <w:abstractNum w:abstractNumId="2" w15:restartNumberingAfterBreak="0">
+  <w:abstractNum w:abstractNumId="5" w15:restartNumberingAfterBreak="0">
     <w:nsid w:val="585326C5"/>
     <w:multiLevelType w:val="hybridMultilevel"/>
     <w:tmpl w:val="29D892AA"/>
@@ -863,13 +1081,22 @@
     </w:lvl>
   </w:abstractNum>
   <w:num w:numId="1">
+    <w:abstractNumId w:val="3"/>
+  </w:num>
+  <w:num w:numId="2">
+    <w:abstractNumId w:val="4"/>
+  </w:num>
+  <w:num w:numId="3">
+    <w:abstractNumId w:val="5"/>
+  </w:num>
+  <w:num w:numId="4">
+    <w:abstractNumId w:val="2"/>
+  </w:num>
+  <w:num w:numId="5">
     <w:abstractNumId w:val="0"/>
   </w:num>
-  <w:num w:numId="2">
+  <w:num w:numId="6">
     <w:abstractNumId w:val="1"/>
-  </w:num>
-  <w:num w:numId="3">
-    <w:abstractNumId w:val="2"/>
   </w:num>
 </w:numbering>
 </file>
@@ -1268,6 +1495,25 @@
     <w:name w:val="Normal"/>
     <w:qFormat/>
   </w:style>
+  <w:style w:type="paragraph" w:styleId="Heading2">
+    <w:name w:val="heading 2"/>
+    <w:basedOn w:val="Normal"/>
+    <w:link w:val="Heading2Char"/>
+    <w:uiPriority w:val="9"/>
+    <w:qFormat/>
+    <w:rsid w:val="00245BE8"/>
+    <w:pPr>
+      <w:spacing w:before="100" w:beforeAutospacing="1" w:after="100" w:afterAutospacing="1"/>
+      <w:outlineLvl w:val="1"/>
+    </w:pPr>
+    <w:rPr>
+      <w:rFonts w:ascii="Times New Roman" w:eastAsia="Times New Roman" w:hAnsi="Times New Roman" w:cs="Times New Roman"/>
+      <w:b/>
+      <w:bCs/>
+      <w:sz w:val="36"/>
+      <w:szCs w:val="36"/>
+    </w:rPr>
+  </w:style>
   <w:style w:type="character" w:default="1" w:styleId="DefaultParagraphFont">
     <w:name w:val="Default Paragraph Font"/>
     <w:uiPriority w:val="1"/>
@@ -1305,6 +1551,31 @@
       <w:ind w:left="720"/>
       <w:contextualSpacing/>
     </w:pPr>
+  </w:style>
+  <w:style w:type="character" w:customStyle="1" w:styleId="Heading2Char">
+    <w:name w:val="Heading 2 Char"/>
+    <w:basedOn w:val="DefaultParagraphFont"/>
+    <w:link w:val="Heading2"/>
+    <w:uiPriority w:val="9"/>
+    <w:rsid w:val="00245BE8"/>
+    <w:rPr>
+      <w:rFonts w:ascii="Times New Roman" w:eastAsia="Times New Roman" w:hAnsi="Times New Roman" w:cs="Times New Roman"/>
+      <w:b/>
+      <w:bCs/>
+      <w:sz w:val="36"/>
+      <w:szCs w:val="36"/>
+    </w:rPr>
+  </w:style>
+  <w:style w:type="character" w:styleId="Strong">
+    <w:name w:val="Strong"/>
+    <w:basedOn w:val="DefaultParagraphFont"/>
+    <w:uiPriority w:val="22"/>
+    <w:qFormat/>
+    <w:rsid w:val="00BB0A19"/>
+    <w:rPr>
+      <w:b/>
+      <w:bCs/>
+    </w:rPr>
   </w:style>
 </w:styles>
 </file>

</xml_diff>